<commit_message>
Updates for TDS version
</commit_message>
<xml_diff>
--- a/Contoso - Sales - Current Release/Dataverse Data/Installation Instructions for Demo Reports.docx
+++ b/Contoso - Sales - Current Release/Dataverse Data/Installation Instructions for Demo Reports.docx
@@ -1262,7 +1262,10 @@
         <w:t>You should see these files in the “</w:t>
       </w:r>
       <w:r>
-        <w:t>\ContosoBI-master\Contoso - Sales - Current Release</w:t>
+        <w:t>\</w:t>
+      </w:r>
+      <w:r>
+        <w:t>Contoso - Sales - Current Release\Dataverse Data</w:t>
       </w:r>
       <w:r>
         <w:t>” folder:</w:t>
@@ -1420,7 +1423,10 @@
         <w:t xml:space="preserve">of the solution </w:t>
       </w:r>
       <w:r>
-        <w:t xml:space="preserve">completes, </w:t>
+        <w:t>is completed</w:t>
+      </w:r>
+      <w:r>
+        <w:t xml:space="preserve">, </w:t>
       </w:r>
       <w:r>
         <w:t xml:space="preserve">click </w:t>
@@ -1607,7 +1613,13 @@
         <w:t>”</w:t>
       </w:r>
       <w:r>
-        <w:t xml:space="preserve">  and click the elipse (“…”) beside the Dataset and open </w:t>
+        <w:t xml:space="preserve">  and click the </w:t>
+      </w:r>
+      <w:r>
+        <w:t>ellipse</w:t>
+      </w:r>
+      <w:r>
+        <w:t xml:space="preserve"> (“…”) beside the Dataset and open </w:t>
       </w:r>
       <w:r>
         <w:t>“S</w:t>

</xml_diff>

<commit_message>
Update Installation Instructions for Demo Reports.docx
</commit_message>
<xml_diff>
--- a/Contoso - Sales - Current Release/Dataverse Data/Installation Instructions for Demo Reports.docx
+++ b/Contoso - Sales - Current Release/Dataverse Data/Installation Instructions for Demo Reports.docx
@@ -29,7 +29,7 @@
                     <a:blip r:embed="rId8">
                       <a:extLst>
                         <a:ext uri="{FF2B5EF4-FFF2-40B4-BE49-F238E27FC236}">
-                          <a16:creationId xmlns:arto="http://schemas.microsoft.com/office/word/2006/arto" xmlns:a16="http://schemas.microsoft.com/office/drawing/2014/main" xmlns:a14="http://schemas.microsoft.com/office/drawing/2010/main" xmlns:w="http://schemas.openxmlformats.org/wordprocessingml/2006/main" xmlns:w10="urn:schemas-microsoft-com:office:word" xmlns:v="urn:schemas-microsoft-com:vml" xmlns:o="urn:schemas-microsoft-com:office:office" xmlns="" id="{7B482FDC-7162-4FA1-B2ED-707AA7FE3939}"/>
+                          <a16:creationId xmlns="" xmlns:o="urn:schemas-microsoft-com:office:office" xmlns:v="urn:schemas-microsoft-com:vml" xmlns:w10="urn:schemas-microsoft-com:office:word" xmlns:w="http://schemas.openxmlformats.org/wordprocessingml/2006/main" xmlns:a14="http://schemas.microsoft.com/office/drawing/2010/main" xmlns:a16="http://schemas.microsoft.com/office/drawing/2014/main" xmlns:arto="http://schemas.microsoft.com/office/word/2006/arto" id="{7B482FDC-7162-4FA1-B2ED-707AA7FE3939}"/>
                         </a:ext>
                       </a:extLst>
                     </a:blip>
@@ -428,7 +428,19 @@
         <w:rPr>
           <w:rStyle w:val="SubtleEmphasis"/>
         </w:rPr>
-        <w:t xml:space="preserve">.0 </w:t>
+        <w:t>.0</w:t>
+      </w:r>
+      <w:r>
+        <w:rPr>
+          <w:rStyle w:val="SubtleEmphasis"/>
+        </w:rPr>
+        <w:t>.4</w:t>
+      </w:r>
+      <w:r>
+        <w:rPr>
+          <w:rStyle w:val="SubtleEmphasis"/>
+        </w:rPr>
+        <w:t xml:space="preserve"> </w:t>
       </w:r>
     </w:p>
     <w:p>
@@ -483,8 +495,8 @@
             <w:rPr>
               <w:noProof/>
               <w:kern w:val="2"/>
-              <w:sz w:val="22"/>
-              <w:szCs w:val="22"/>
+              <w:sz w:val="24"/>
+              <w:szCs w:val="24"/>
               <w14:ligatures w14:val="standardContextual"/>
             </w:rPr>
           </w:pPr>
@@ -497,7 +509,7 @@
           <w:r>
             <w:fldChar w:fldCharType="separate"/>
           </w:r>
-          <w:hyperlink w:anchor="_Toc139534592" w:history="1">
+          <w:hyperlink w:anchor="_Toc143542206" w:history="1">
             <w:r>
               <w:rPr>
                 <w:rStyle w:val="Hyperlink"/>
@@ -524,7 +536,7 @@
                 <w:noProof/>
                 <w:webHidden/>
               </w:rPr>
-              <w:instrText xml:space="preserve"> PAGEREF _Toc139534592 \h </w:instrText>
+              <w:instrText xml:space="preserve"> PAGEREF _Toc143542206 \h </w:instrText>
             </w:r>
             <w:r>
               <w:rPr>
@@ -564,18 +576,18 @@
             <w:rPr>
               <w:noProof/>
               <w:kern w:val="2"/>
-              <w:sz w:val="22"/>
-              <w:szCs w:val="22"/>
+              <w:sz w:val="24"/>
+              <w:szCs w:val="24"/>
               <w14:ligatures w14:val="standardContextual"/>
             </w:rPr>
           </w:pPr>
-          <w:hyperlink w:anchor="_Toc139534593" w:history="1">
+          <w:hyperlink w:anchor="_Toc143542207" w:history="1">
             <w:r>
               <w:rPr>
                 <w:rStyle w:val="Hyperlink"/>
                 <w:noProof/>
               </w:rPr>
-              <w:t>Ensure the Power BI Extensions are updated.</w:t>
+              <w:t>Getting your Dataverse environment ready</w:t>
             </w:r>
             <w:r>
               <w:rPr>
@@ -596,7 +608,7 @@
                 <w:noProof/>
                 <w:webHidden/>
               </w:rPr>
-              <w:instrText xml:space="preserve"> PAGEREF _Toc139534593 \h </w:instrText>
+              <w:instrText xml:space="preserve"> PAGEREF _Toc143542207 \h </w:instrText>
             </w:r>
             <w:r>
               <w:rPr>
@@ -617,6 +629,154 @@
                 <w:webHidden/>
               </w:rPr>
               <w:t>2</w:t>
+            </w:r>
+            <w:r>
+              <w:rPr>
+                <w:noProof/>
+                <w:webHidden/>
+              </w:rPr>
+              <w:fldChar w:fldCharType="end"/>
+            </w:r>
+          </w:hyperlink>
+        </w:p>
+        <w:p>
+          <w:pPr>
+            <w:pStyle w:val="TOC2"/>
+            <w:tabs>
+              <w:tab w:val="right" w:leader="dot" w:pos="9350"/>
+            </w:tabs>
+            <w:rPr>
+              <w:noProof/>
+              <w:kern w:val="2"/>
+              <w:sz w:val="24"/>
+              <w:szCs w:val="24"/>
+              <w14:ligatures w14:val="standardContextual"/>
+            </w:rPr>
+          </w:pPr>
+          <w:hyperlink w:anchor="_Toc143542208" w:history="1">
+            <w:r>
+              <w:rPr>
+                <w:rStyle w:val="Hyperlink"/>
+                <w:i/>
+                <w:iCs/>
+                <w:noProof/>
+              </w:rPr>
+              <w:t>Ensure the Power BI Extensions are updated</w:t>
+            </w:r>
+            <w:r>
+              <w:rPr>
+                <w:noProof/>
+                <w:webHidden/>
+              </w:rPr>
+              <w:tab/>
+            </w:r>
+            <w:r>
+              <w:rPr>
+                <w:noProof/>
+                <w:webHidden/>
+              </w:rPr>
+              <w:fldChar w:fldCharType="begin"/>
+            </w:r>
+            <w:r>
+              <w:rPr>
+                <w:noProof/>
+                <w:webHidden/>
+              </w:rPr>
+              <w:instrText xml:space="preserve"> PAGEREF _Toc143542208 \h </w:instrText>
+            </w:r>
+            <w:r>
+              <w:rPr>
+                <w:noProof/>
+                <w:webHidden/>
+              </w:rPr>
+            </w:r>
+            <w:r>
+              <w:rPr>
+                <w:noProof/>
+                <w:webHidden/>
+              </w:rPr>
+              <w:fldChar w:fldCharType="separate"/>
+            </w:r>
+            <w:r>
+              <w:rPr>
+                <w:noProof/>
+                <w:webHidden/>
+              </w:rPr>
+              <w:t>2</w:t>
+            </w:r>
+            <w:r>
+              <w:rPr>
+                <w:noProof/>
+                <w:webHidden/>
+              </w:rPr>
+              <w:fldChar w:fldCharType="end"/>
+            </w:r>
+          </w:hyperlink>
+        </w:p>
+        <w:p>
+          <w:pPr>
+            <w:pStyle w:val="TOC2"/>
+            <w:tabs>
+              <w:tab w:val="right" w:leader="dot" w:pos="9350"/>
+            </w:tabs>
+            <w:rPr>
+              <w:noProof/>
+              <w:kern w:val="2"/>
+              <w:sz w:val="24"/>
+              <w:szCs w:val="24"/>
+              <w14:ligatures w14:val="standardContextual"/>
+            </w:rPr>
+          </w:pPr>
+          <w:hyperlink w:anchor="_Toc143542209" w:history="1">
+            <w:r>
+              <w:rPr>
+                <w:rStyle w:val="Hyperlink"/>
+                <w:i/>
+                <w:iCs/>
+                <w:noProof/>
+              </w:rPr>
+              <w:t>Ensure the option to allow Embedded Power BI content is enabled</w:t>
+            </w:r>
+            <w:r>
+              <w:rPr>
+                <w:noProof/>
+                <w:webHidden/>
+              </w:rPr>
+              <w:tab/>
+            </w:r>
+            <w:r>
+              <w:rPr>
+                <w:noProof/>
+                <w:webHidden/>
+              </w:rPr>
+              <w:fldChar w:fldCharType="begin"/>
+            </w:r>
+            <w:r>
+              <w:rPr>
+                <w:noProof/>
+                <w:webHidden/>
+              </w:rPr>
+              <w:instrText xml:space="preserve"> PAGEREF _Toc143542209 \h </w:instrText>
+            </w:r>
+            <w:r>
+              <w:rPr>
+                <w:noProof/>
+                <w:webHidden/>
+              </w:rPr>
+            </w:r>
+            <w:r>
+              <w:rPr>
+                <w:noProof/>
+                <w:webHidden/>
+              </w:rPr>
+              <w:fldChar w:fldCharType="separate"/>
+            </w:r>
+            <w:r>
+              <w:rPr>
+                <w:noProof/>
+                <w:webHidden/>
+              </w:rPr>
+              <w:t>3</w:t>
             </w:r>
             <w:r>
               <w:rPr>
@@ -636,18 +796,18 @@
             <w:rPr>
               <w:noProof/>
               <w:kern w:val="2"/>
-              <w:sz w:val="22"/>
-              <w:szCs w:val="22"/>
+              <w:sz w:val="24"/>
+              <w:szCs w:val="24"/>
               <w14:ligatures w14:val="standardContextual"/>
             </w:rPr>
           </w:pPr>
-          <w:hyperlink w:anchor="_Toc139534594" w:history="1">
+          <w:hyperlink w:anchor="_Toc143542210" w:history="1">
             <w:r>
               <w:rPr>
                 <w:rStyle w:val="Hyperlink"/>
                 <w:noProof/>
               </w:rPr>
-              <w:t>Create Local Copies of the Report and Source Data files</w:t>
+              <w:t>Create Local Copies of the Solution and Source Data file</w:t>
             </w:r>
             <w:r>
               <w:rPr>
@@ -668,7 +828,7 @@
                 <w:noProof/>
                 <w:webHidden/>
               </w:rPr>
-              <w:instrText xml:space="preserve"> PAGEREF _Toc139534594 \h </w:instrText>
+              <w:instrText xml:space="preserve"> PAGEREF _Toc143542210 \h </w:instrText>
             </w:r>
             <w:r>
               <w:rPr>
@@ -708,18 +868,18 @@
             <w:rPr>
               <w:noProof/>
               <w:kern w:val="2"/>
-              <w:sz w:val="22"/>
-              <w:szCs w:val="22"/>
+              <w:sz w:val="24"/>
+              <w:szCs w:val="24"/>
               <w14:ligatures w14:val="standardContextual"/>
             </w:rPr>
           </w:pPr>
-          <w:hyperlink w:anchor="_Toc139534595" w:history="1">
+          <w:hyperlink w:anchor="_Toc143542211" w:history="1">
             <w:r>
               <w:rPr>
                 <w:rStyle w:val="Hyperlink"/>
                 <w:noProof/>
               </w:rPr>
-              <w:t>Create a OneDrive ‘Shared Library’</w:t>
+              <w:t>Import the Sample Data from Excel</w:t>
             </w:r>
             <w:r>
               <w:rPr>
@@ -740,7 +900,7 @@
                 <w:noProof/>
                 <w:webHidden/>
               </w:rPr>
-              <w:instrText xml:space="preserve"> PAGEREF _Toc139534595 \h </w:instrText>
+              <w:instrText xml:space="preserve"> PAGEREF _Toc143542211 \h </w:instrText>
             </w:r>
             <w:r>
               <w:rPr>
@@ -780,12 +940,12 @@
             <w:rPr>
               <w:noProof/>
               <w:kern w:val="2"/>
-              <w:sz w:val="22"/>
-              <w:szCs w:val="22"/>
+              <w:sz w:val="24"/>
+              <w:szCs w:val="24"/>
               <w14:ligatures w14:val="standardContextual"/>
             </w:rPr>
           </w:pPr>
-          <w:hyperlink w:anchor="_Toc139534596" w:history="1">
+          <w:hyperlink w:anchor="_Toc143542212" w:history="1">
             <w:r>
               <w:rPr>
                 <w:rStyle w:val="Hyperlink"/>
@@ -812,7 +972,7 @@
                 <w:noProof/>
                 <w:webHidden/>
               </w:rPr>
-              <w:instrText xml:space="preserve"> PAGEREF _Toc139534596 \h </w:instrText>
+              <w:instrText xml:space="preserve"> PAGEREF _Toc143542212 \h </w:instrText>
             </w:r>
             <w:r>
               <w:rPr>
@@ -832,7 +992,7 @@
                 <w:noProof/>
                 <w:webHidden/>
               </w:rPr>
-              <w:t>6</w:t>
+              <w:t>5</w:t>
             </w:r>
             <w:r>
               <w:rPr>
@@ -852,12 +1012,12 @@
             <w:rPr>
               <w:noProof/>
               <w:kern w:val="2"/>
-              <w:sz w:val="22"/>
-              <w:szCs w:val="22"/>
+              <w:sz w:val="24"/>
+              <w:szCs w:val="24"/>
               <w14:ligatures w14:val="standardContextual"/>
             </w:rPr>
           </w:pPr>
-          <w:hyperlink w:anchor="_Toc139534597" w:history="1">
+          <w:hyperlink w:anchor="_Toc143542213" w:history="1">
             <w:r>
               <w:rPr>
                 <w:rStyle w:val="Hyperlink"/>
@@ -884,7 +1044,7 @@
                 <w:noProof/>
                 <w:webHidden/>
               </w:rPr>
-              <w:instrText xml:space="preserve"> PAGEREF _Toc139534597 \h </w:instrText>
+              <w:instrText xml:space="preserve"> PAGEREF _Toc143542213 \h </w:instrText>
             </w:r>
             <w:r>
               <w:rPr>
@@ -904,7 +1064,7 @@
                 <w:noProof/>
                 <w:webHidden/>
               </w:rPr>
-              <w:t>7</w:t>
+              <w:t>5</w:t>
             </w:r>
             <w:r>
               <w:rPr>
@@ -924,12 +1084,12 @@
             <w:rPr>
               <w:noProof/>
               <w:kern w:val="2"/>
-              <w:sz w:val="22"/>
-              <w:szCs w:val="22"/>
+              <w:sz w:val="24"/>
+              <w:szCs w:val="24"/>
               <w14:ligatures w14:val="standardContextual"/>
             </w:rPr>
           </w:pPr>
-          <w:hyperlink w:anchor="_Toc139534598" w:history="1">
+          <w:hyperlink w:anchor="_Toc143542214" w:history="1">
             <w:r>
               <w:rPr>
                 <w:rStyle w:val="Hyperlink"/>
@@ -956,7 +1116,7 @@
                 <w:noProof/>
                 <w:webHidden/>
               </w:rPr>
-              <w:instrText xml:space="preserve"> PAGEREF _Toc139534598 \h </w:instrText>
+              <w:instrText xml:space="preserve"> PAGEREF _Toc143542214 \h </w:instrText>
             </w:r>
             <w:r>
               <w:rPr>
@@ -976,7 +1136,7 @@
                 <w:noProof/>
                 <w:webHidden/>
               </w:rPr>
-              <w:t>9</w:t>
+              <w:t>8</w:t>
             </w:r>
             <w:r>
               <w:rPr>
@@ -1004,7 +1164,7 @@
         <w:pStyle w:val="Heading1"/>
       </w:pPr>
       <w:bookmarkStart w:id="0" w:name="_Toc95390439"/>
-      <w:bookmarkStart w:id="1" w:name="_Toc139534592"/>
+      <w:bookmarkStart w:id="1" w:name="_Toc143542206"/>
       <w:r>
         <w:t>Introduction</w:t>
       </w:r>
@@ -1021,16 +1181,57 @@
       <w:pPr>
         <w:pStyle w:val="Heading1"/>
       </w:pPr>
-      <w:bookmarkStart w:id="2" w:name="_Toc139534593"/>
-      <w:r>
+      <w:bookmarkStart w:id="2" w:name="_Toc143083208"/>
+      <w:bookmarkStart w:id="3" w:name="_Toc143542207"/>
+      <w:r>
+        <w:t>Getting your Dataverse environment ready</w:t>
+      </w:r>
+      <w:bookmarkEnd w:id="2"/>
+      <w:bookmarkEnd w:id="3"/>
+    </w:p>
+    <w:p>
+      <w:pPr>
+        <w:pStyle w:val="Heading2"/>
+        <w:ind w:left="360"/>
+        <w:rPr>
+          <w:i/>
+          <w:iCs/>
+          <w:color w:val="4472C4" w:themeColor="accent1"/>
+          <w:sz w:val="28"/>
+          <w:szCs w:val="28"/>
+        </w:rPr>
+      </w:pPr>
+      <w:bookmarkStart w:id="4" w:name="_Toc143083209"/>
+      <w:bookmarkStart w:id="5" w:name="_Toc143542208"/>
+      <w:r>
+        <w:rPr>
+          <w:i/>
+          <w:iCs/>
+          <w:color w:val="4472C4" w:themeColor="accent1"/>
+          <w:sz w:val="28"/>
+          <w:szCs w:val="28"/>
+        </w:rPr>
         <w:t xml:space="preserve">Ensure the Power BI Extensions are </w:t>
       </w:r>
-      <w:r>
-        <w:t>updated.</w:t>
-      </w:r>
-      <w:bookmarkEnd w:id="2"/>
-    </w:p>
-    <w:p>
+      <w:proofErr w:type="gramStart"/>
+      <w:r>
+        <w:rPr>
+          <w:i/>
+          <w:iCs/>
+          <w:color w:val="4472C4" w:themeColor="accent1"/>
+          <w:sz w:val="28"/>
+          <w:szCs w:val="28"/>
+        </w:rPr>
+        <w:t>updated</w:t>
+      </w:r>
+      <w:bookmarkEnd w:id="4"/>
+      <w:bookmarkEnd w:id="5"/>
+      <w:proofErr w:type="gramEnd"/>
+    </w:p>
+    <w:p>
+      <w:pPr>
+        <w:ind w:left="360"/>
+      </w:pPr>
       <w:r>
         <w:t xml:space="preserve">In Power Platform Admin Center, under “Dynamics 365 apps”, check to see that the “Power BI Extensions (Preview) application has been updated to at least 1.0.0.77. </w:t>
       </w:r>
@@ -1043,9 +1244,9 @@
           <w14:ligatures w14:val="standardContextual"/>
         </w:rPr>
         <w:drawing>
-          <wp:inline distT="0" distB="0" distL="0" distR="0" wp14:anchorId="23EF04BC" wp14:editId="390D424F">
-            <wp:extent cx="4067175" cy="2022724"/>
-            <wp:effectExtent l="0" t="0" r="0" b="0"/>
+          <wp:inline distT="0" distB="0" distL="0" distR="0" wp14:anchorId="1F5901EC" wp14:editId="34AB7268">
+            <wp:extent cx="4673346" cy="1762298"/>
+            <wp:effectExtent l="0" t="0" r="0" b="9525"/>
             <wp:docPr id="1414478731" name="Picture 1" descr="A screenshot of a computer"/>
             <wp:cNvGraphicFramePr>
               <a:graphicFrameLocks xmlns:a="http://schemas.openxmlformats.org/drawingml/2006/main" noChangeAspect="1"/>
@@ -1057,8 +1258,109 @@
                     <pic:cNvPr id="1414478731" name="Picture 1" descr="A screenshot of a computer"/>
                     <pic:cNvPicPr/>
                   </pic:nvPicPr>
+                  <pic:blipFill rotWithShape="1">
+                    <a:blip r:embed="rId10"/>
+                    <a:srcRect b="24176"/>
+                    <a:stretch/>
+                  </pic:blipFill>
+                  <pic:spPr bwMode="auto">
+                    <a:xfrm>
+                      <a:off x="0" y="0"/>
+                      <a:ext cx="4753174" cy="1792401"/>
+                    </a:xfrm>
+                    <a:prstGeom prst="rect">
+                      <a:avLst/>
+                    </a:prstGeom>
+                    <a:ln>
+                      <a:noFill/>
+                    </a:ln>
+                    <a:extLst>
+                      <a:ext uri="{53640926-AAD7-44D8-BBD7-CCE9431645EC}">
+                        <a14:shadowObscured xmlns:a14="http://schemas.microsoft.com/office/drawing/2010/main"/>
+                      </a:ext>
+                    </a:extLst>
+                  </pic:spPr>
+                </pic:pic>
+              </a:graphicData>
+            </a:graphic>
+          </wp:inline>
+        </w:drawing>
+      </w:r>
+    </w:p>
+    <w:p>
+      <w:pPr>
+        <w:pStyle w:val="Heading2"/>
+        <w:ind w:left="360"/>
+        <w:rPr>
+          <w:i/>
+          <w:iCs/>
+          <w:color w:val="4472C4" w:themeColor="accent1"/>
+          <w:sz w:val="28"/>
+          <w:szCs w:val="28"/>
+        </w:rPr>
+      </w:pPr>
+      <w:bookmarkStart w:id="6" w:name="_Toc143083210"/>
+      <w:bookmarkStart w:id="7" w:name="_Toc143542209"/>
+      <w:r>
+        <w:rPr>
+          <w:i/>
+          <w:iCs/>
+          <w:color w:val="4472C4" w:themeColor="accent1"/>
+          <w:sz w:val="28"/>
+          <w:szCs w:val="28"/>
+        </w:rPr>
+        <w:lastRenderedPageBreak/>
+        <w:t xml:space="preserve">Ensure the option to allow Embedded Power BI content is </w:t>
+      </w:r>
+      <w:proofErr w:type="gramStart"/>
+      <w:r>
+        <w:rPr>
+          <w:i/>
+          <w:iCs/>
+          <w:color w:val="4472C4" w:themeColor="accent1"/>
+          <w:sz w:val="28"/>
+          <w:szCs w:val="28"/>
+        </w:rPr>
+        <w:t>enabled</w:t>
+      </w:r>
+      <w:bookmarkEnd w:id="6"/>
+      <w:bookmarkEnd w:id="7"/>
+      <w:proofErr w:type="gramEnd"/>
+    </w:p>
+    <w:p>
+      <w:pPr>
+        <w:keepNext/>
+        <w:keepLines/>
+        <w:ind w:left="360"/>
+      </w:pPr>
+      <w:r>
+        <w:t>In Power Platform Admin Center navigate to “Settings/Product/Features.” Under “Embedded content”, ensure that the “Power BI visualization embedding” option is set to “On.”</w:t>
+      </w:r>
+      <w:r>
+        <w:br/>
+      </w:r>
+      <w:r>
+        <w:rPr>
+          <w:noProof/>
+          <w14:ligatures w14:val="standardContextual"/>
+        </w:rPr>
+        <w:drawing>
+          <wp:inline distT="0" distB="0" distL="0" distR="0" wp14:anchorId="3050D80C" wp14:editId="287D1D27">
+            <wp:extent cx="3467100" cy="1420548"/>
+            <wp:effectExtent l="0" t="0" r="0" b="8255"/>
+            <wp:docPr id="87035755" name="Picture 1" descr="A screenshot of a computer&#10;&#10;Description automatically generated"/>
+            <wp:cNvGraphicFramePr>
+              <a:graphicFrameLocks xmlns:a="http://schemas.openxmlformats.org/drawingml/2006/main" noChangeAspect="1"/>
+            </wp:cNvGraphicFramePr>
+            <a:graphic xmlns:a="http://schemas.openxmlformats.org/drawingml/2006/main">
+              <a:graphicData uri="http://schemas.openxmlformats.org/drawingml/2006/picture">
+                <pic:pic xmlns:pic="http://schemas.openxmlformats.org/drawingml/2006/picture">
+                  <pic:nvPicPr>
+                    <pic:cNvPr id="87035755" name="Picture 1" descr="A screenshot of a computer&#10;&#10;Description automatically generated"/>
+                    <pic:cNvPicPr/>
+                  </pic:nvPicPr>
                   <pic:blipFill>
-                    <a:blip r:embed="rId10"/>
+                    <a:blip r:embed="rId11"/>
                     <a:stretch>
                       <a:fillRect/>
                     </a:stretch>
@@ -1066,7 +1368,7 @@
                   <pic:spPr>
                     <a:xfrm>
                       <a:off x="0" y="0"/>
-                      <a:ext cx="4088841" cy="2033499"/>
+                      <a:ext cx="3473817" cy="1423300"/>
                     </a:xfrm>
                     <a:prstGeom prst="rect">
                       <a:avLst/>
@@ -1078,23 +1380,30 @@
           </wp:inline>
         </w:drawing>
       </w:r>
+      <w:r>
+        <w:br/>
+      </w:r>
     </w:p>
     <w:p>
       <w:pPr>
         <w:pStyle w:val="Heading1"/>
       </w:pPr>
-      <w:bookmarkStart w:id="3" w:name="_Toc139534594"/>
-      <w:r>
-        <w:lastRenderedPageBreak/>
+      <w:bookmarkStart w:id="8" w:name="_Toc143542210"/>
+      <w:r>
         <w:t xml:space="preserve">Create Local Copies of the </w:t>
       </w:r>
       <w:r>
         <w:t>Solution</w:t>
       </w:r>
       <w:r>
-        <w:t xml:space="preserve"> and Source Data file</w:t>
-      </w:r>
-      <w:bookmarkEnd w:id="3"/>
+        <w:t xml:space="preserve"> and Source Data </w:t>
+      </w:r>
+      <w:proofErr w:type="gramStart"/>
+      <w:r>
+        <w:t>file</w:t>
+      </w:r>
+      <w:bookmarkEnd w:id="8"/>
+      <w:proofErr w:type="gramEnd"/>
     </w:p>
     <w:p>
       <w:pPr>
@@ -1109,7 +1418,7 @@
       <w:r>
         <w:t xml:space="preserve">Download the example files from the source: </w:t>
       </w:r>
-      <w:hyperlink r:id="rId11" w:history="1">
+      <w:hyperlink r:id="rId12" w:history="1">
         <w:r>
           <w:rPr>
             <w:rStyle w:val="Hyperlink"/>
@@ -1143,7 +1452,7 @@
                     <pic:cNvPicPr/>
                   </pic:nvPicPr>
                   <pic:blipFill>
-                    <a:blip r:embed="rId12"/>
+                    <a:blip r:embed="rId13"/>
                     <a:stretch>
                       <a:fillRect/>
                     </a:stretch>
@@ -1202,7 +1511,7 @@
                     </pic:cNvPicPr>
                   </pic:nvPicPr>
                   <pic:blipFill>
-                    <a:blip r:embed="rId13">
+                    <a:blip r:embed="rId14">
                       <a:extLst>
                         <a:ext uri="{28A0092B-C50C-407E-A947-70E740481C1C}">
                           <a14:useLocalDpi xmlns:a14="http://schemas.microsoft.com/office/drawing/2010/main" val="0"/>
@@ -1245,6 +1554,7 @@
         </w:numPr>
       </w:pPr>
       <w:r>
+        <w:lastRenderedPageBreak/>
         <w:t>Right click on the zip file and “extract” it to a temporary folder on your pc. – We’ll make a few changes before publishing it to your instance.</w:t>
       </w:r>
     </w:p>
@@ -1279,10 +1589,10 @@
           <w14:ligatures w14:val="standardContextual"/>
         </w:rPr>
         <w:drawing>
-          <wp:inline distT="0" distB="0" distL="0" distR="0" wp14:anchorId="0BF89837" wp14:editId="5AF4215D">
-            <wp:extent cx="5301482" cy="1306320"/>
-            <wp:effectExtent l="0" t="0" r="0" b="8255"/>
-            <wp:docPr id="264860034" name="Picture 1" descr="A screenshot of a computer&#10;&#10;Description automatically generated"/>
+          <wp:inline distT="0" distB="0" distL="0" distR="0" wp14:anchorId="2A92A72D" wp14:editId="57242CEF">
+            <wp:extent cx="5264421" cy="2425825"/>
+            <wp:effectExtent l="0" t="0" r="0" b="0"/>
+            <wp:docPr id="640253786" name="Picture 1" descr="A screenshot of a computer&#10;&#10;Description automatically generated"/>
             <wp:cNvGraphicFramePr>
               <a:graphicFrameLocks xmlns:a="http://schemas.openxmlformats.org/drawingml/2006/main" noChangeAspect="1"/>
             </wp:cNvGraphicFramePr>
@@ -1290,11 +1600,11 @@
               <a:graphicData uri="http://schemas.openxmlformats.org/drawingml/2006/picture">
                 <pic:pic xmlns:pic="http://schemas.openxmlformats.org/drawingml/2006/picture">
                   <pic:nvPicPr>
-                    <pic:cNvPr id="264860034" name="Picture 1" descr="A screenshot of a computer&#10;&#10;Description automatically generated"/>
+                    <pic:cNvPr id="640253786" name="Picture 1" descr="A screenshot of a computer&#10;&#10;Description automatically generated"/>
                     <pic:cNvPicPr/>
                   </pic:nvPicPr>
                   <pic:blipFill>
-                    <a:blip r:embed="rId14"/>
+                    <a:blip r:embed="rId15"/>
                     <a:stretch>
                       <a:fillRect/>
                     </a:stretch>
@@ -1302,7 +1612,7 @@
                   <pic:spPr>
                     <a:xfrm>
                       <a:off x="0" y="0"/>
-                      <a:ext cx="5301482" cy="1306320"/>
+                      <a:ext cx="5264421" cy="2425825"/>
                     </a:xfrm>
                     <a:prstGeom prst="rect">
                       <a:avLst/>
@@ -1320,12 +1630,109 @@
         <w:ind w:left="720"/>
       </w:pPr>
     </w:p>
-    <w:p/>
     <w:p>
       <w:pPr>
         <w:pStyle w:val="Heading1"/>
       </w:pPr>
-      <w:bookmarkStart w:id="4" w:name="_Toc139534596"/>
+      <w:bookmarkStart w:id="9" w:name="_Toc143542211"/>
+      <w:proofErr w:type="gramStart"/>
+      <w:r>
+        <w:t>Import</w:t>
+      </w:r>
+      <w:proofErr w:type="gramEnd"/>
+      <w:r>
+        <w:t xml:space="preserve"> the Sample Data from Excel</w:t>
+      </w:r>
+      <w:bookmarkEnd w:id="9"/>
+    </w:p>
+    <w:p>
+      <w:r>
+        <w:t xml:space="preserve">There are 4 source files with </w:t>
+      </w:r>
+      <w:r>
+        <w:t>Campaign, Territor</w:t>
+      </w:r>
+      <w:r>
+        <w:t>y</w:t>
+      </w:r>
+      <w:r>
+        <w:t>, Account and Opportunit</w:t>
+      </w:r>
+      <w:r>
+        <w:t xml:space="preserve">y </w:t>
+      </w:r>
+      <w:r>
+        <w:t>sample data.</w:t>
+      </w:r>
+      <w:r>
+        <w:t xml:space="preserve"> </w:t>
+      </w:r>
+      <w:r>
+        <w:t xml:space="preserve">These are intended to give you a faster way to get a fully loaded </w:t>
+      </w:r>
+      <w:r>
+        <w:t xml:space="preserve">demo </w:t>
+      </w:r>
+      <w:r>
+        <w:t>t</w:t>
+      </w:r>
+      <w:r>
+        <w:t>o ‘light up’ the reports with a rich and varied dataset.</w:t>
+      </w:r>
+      <w:r>
+        <w:t xml:space="preserve"> See </w:t>
+      </w:r>
+      <w:hyperlink r:id="rId16" w:anchor="import-from-an-excel-or-csv-file" w:history="1">
+        <w:r>
+          <w:rPr>
+            <w:rStyle w:val="Hyperlink"/>
+          </w:rPr>
+          <w:t>Import or export data from Microsoft Dataverse - Power Apps | Microsoft Learn</w:t>
+        </w:r>
+      </w:hyperlink>
+      <w:r>
+        <w:t xml:space="preserve"> for instructions on loading data from Excel into a demo environment.</w:t>
+      </w:r>
+      <w:r>
+        <w:t xml:space="preserve"> – </w:t>
+      </w:r>
+    </w:p>
+    <w:p>
+      <w:pPr>
+        <w:rPr>
+          <w:rStyle w:val="SubtleEmphasis"/>
+        </w:rPr>
+      </w:pPr>
+      <w:r>
+        <w:rPr>
+          <w:rStyle w:val="SubtleEmphasis"/>
+        </w:rPr>
+        <w:t xml:space="preserve">Note that the Account and Opportunity “Owners” in the files are based on one of the standard demo datasets, but that list may not match yours. – If the list of Owners in your environment is different from the ones used in the Excel spreadsheets, you’ll need to </w:t>
+      </w:r>
+      <w:r>
+        <w:rPr>
+          <w:rStyle w:val="SubtleEmphasis"/>
+        </w:rPr>
+        <w:t>bulk update the excel files with the users in your environment.</w:t>
+      </w:r>
+      <w:r>
+        <w:rPr>
+          <w:rStyle w:val="SubtleEmphasis"/>
+        </w:rPr>
+        <w:t xml:space="preserve"> </w:t>
+      </w:r>
+      <w:r>
+        <w:rPr>
+          <w:rStyle w:val="SubtleEmphasis"/>
+        </w:rPr>
+        <w:br/>
+      </w:r>
+    </w:p>
+    <w:p>
+      <w:pPr>
+        <w:pStyle w:val="Heading1"/>
+      </w:pPr>
+      <w:bookmarkStart w:id="10" w:name="_Toc143542212"/>
       <w:r>
         <w:lastRenderedPageBreak/>
         <w:t>Import Solution</w:t>
@@ -1333,7 +1740,7 @@
       <w:r>
         <w:t xml:space="preserve"> containing Power BI report and dashboard.</w:t>
       </w:r>
-      <w:bookmarkEnd w:id="4"/>
+      <w:bookmarkEnd w:id="10"/>
     </w:p>
     <w:p>
       <w:pPr>
@@ -1346,7 +1753,7 @@
       <w:r>
         <w:t xml:space="preserve">In the </w:t>
       </w:r>
-      <w:hyperlink r:id="rId15" w:history="1">
+      <w:hyperlink r:id="rId17" w:history="1">
         <w:r>
           <w:rPr>
             <w:rStyle w:val="Hyperlink"/>
@@ -1387,7 +1794,7 @@
                     <pic:cNvPicPr/>
                   </pic:nvPicPr>
                   <pic:blipFill>
-                    <a:blip r:embed="rId16"/>
+                    <a:blip r:embed="rId18"/>
                     <a:stretch>
                       <a:fillRect/>
                     </a:stretch>
@@ -1461,7 +1868,7 @@
                     <pic:cNvPicPr/>
                   </pic:nvPicPr>
                   <pic:blipFill>
-                    <a:blip r:embed="rId17"/>
+                    <a:blip r:embed="rId19"/>
                     <a:stretch>
                       <a:fillRect/>
                     </a:stretch>
@@ -1486,11 +1893,11 @@
       <w:pPr>
         <w:pStyle w:val="Heading1"/>
       </w:pPr>
-      <w:bookmarkStart w:id="5" w:name="_Toc139534597"/>
+      <w:bookmarkStart w:id="11" w:name="_Toc143542213"/>
       <w:r>
         <w:t>Set up Power BI Credentials and Report Refresh</w:t>
       </w:r>
-      <w:bookmarkEnd w:id="5"/>
+      <w:bookmarkEnd w:id="11"/>
     </w:p>
     <w:p>
       <w:pPr>
@@ -1544,7 +1951,15 @@
         <w:t>”</w:t>
       </w:r>
       <w:r>
-        <w:t xml:space="preserve"> – Then click “Open In Power BI</w:t>
+        <w:t xml:space="preserve"> – Then click “Open </w:t>
+      </w:r>
+      <w:proofErr w:type="gramStart"/>
+      <w:r>
+        <w:t>In</w:t>
+      </w:r>
+      <w:proofErr w:type="gramEnd"/>
+      <w:r>
+        <w:t xml:space="preserve"> Power BI</w:t>
       </w:r>
       <w:r>
         <w:br/>
@@ -1570,7 +1985,7 @@
                     <pic:cNvPicPr/>
                   </pic:nvPicPr>
                   <pic:blipFill>
-                    <a:blip r:embed="rId18"/>
+                    <a:blip r:embed="rId20"/>
                     <a:stretch>
                       <a:fillRect/>
                     </a:stretch>
@@ -1657,7 +2072,7 @@
                     <pic:cNvPicPr/>
                   </pic:nvPicPr>
                   <pic:blipFill>
-                    <a:blip r:embed="rId19"/>
+                    <a:blip r:embed="rId21"/>
                     <a:stretch>
                       <a:fillRect/>
                     </a:stretch>
@@ -1719,7 +2134,7 @@
                     <pic:cNvPicPr/>
                   </pic:nvPicPr>
                   <pic:blipFill>
-                    <a:blip r:embed="rId20"/>
+                    <a:blip r:embed="rId22"/>
                     <a:stretch>
                       <a:fillRect/>
                     </a:stretch>
@@ -1743,12 +2158,15 @@
     <w:p>
       <w:pPr>
         <w:pStyle w:val="ListParagraph"/>
+        <w:keepNext/>
+        <w:keepLines/>
         <w:numPr>
           <w:ilvl w:val="0"/>
           <w:numId w:val="4"/>
         </w:numPr>
       </w:pPr>
       <w:r>
+        <w:lastRenderedPageBreak/>
         <w:t xml:space="preserve">Once that’s in place you can </w:t>
       </w:r>
       <w:r>
@@ -1770,11 +2188,16 @@
         <w:t xml:space="preserve">enable </w:t>
       </w:r>
       <w:r>
-        <w:t>a refresh schedule –</w:t>
+        <w:t xml:space="preserve">a refresh schedule </w:t>
+      </w:r>
+      <w:proofErr w:type="gramStart"/>
+      <w:r>
+        <w:t>–</w:t>
       </w:r>
       <w:r>
         <w:t>(</w:t>
       </w:r>
+      <w:proofErr w:type="gramEnd"/>
       <w:r>
         <w:t xml:space="preserve">to keep the dates </w:t>
       </w:r>
@@ -1789,7 +2212,6 @@
           <w:noProof/>
           <w14:ligatures w14:val="standardContextual"/>
         </w:rPr>
-        <w:lastRenderedPageBreak/>
         <w:drawing>
           <wp:inline distT="0" distB="0" distL="0" distR="0" wp14:anchorId="5C24A3E2" wp14:editId="696D5604">
             <wp:extent cx="3676650" cy="2203706"/>
@@ -1806,7 +2228,7 @@
                     <pic:cNvPicPr/>
                   </pic:nvPicPr>
                   <pic:blipFill>
-                    <a:blip r:embed="rId21"/>
+                    <a:blip r:embed="rId23"/>
                     <a:stretch>
                       <a:fillRect/>
                     </a:stretch>
@@ -1889,7 +2311,7 @@
           <w:szCs w:val="32"/>
         </w:rPr>
       </w:pPr>
-      <w:bookmarkStart w:id="6" w:name="_Toc95390446"/>
+      <w:bookmarkStart w:id="12" w:name="_Toc95390446"/>
       <w:r>
         <w:br w:type="page"/>
       </w:r>
@@ -1898,13 +2320,13 @@
       <w:pPr>
         <w:pStyle w:val="Heading1"/>
       </w:pPr>
-      <w:bookmarkStart w:id="7" w:name="_Toc139534598"/>
+      <w:bookmarkStart w:id="13" w:name="_Toc143542214"/>
       <w:r>
         <w:lastRenderedPageBreak/>
         <w:t>Adding the Power BI report to Dynamics</w:t>
       </w:r>
-      <w:bookmarkEnd w:id="6"/>
-      <w:bookmarkEnd w:id="7"/>
+      <w:bookmarkEnd w:id="12"/>
+      <w:bookmarkEnd w:id="13"/>
     </w:p>
     <w:p>
       <w:pPr>
@@ -1917,7 +2339,7 @@
       <w:r>
         <w:t xml:space="preserve">Open the PowerApp Maker Portal </w:t>
       </w:r>
-      <w:hyperlink r:id="rId22" w:history="1">
+      <w:hyperlink r:id="rId24" w:history="1">
         <w:r>
           <w:rPr>
             <w:rStyle w:val="Hyperlink"/>
@@ -1955,7 +2377,7 @@
                     <pic:cNvPicPr/>
                   </pic:nvPicPr>
                   <pic:blipFill>
-                    <a:blip r:embed="rId23"/>
+                    <a:blip r:embed="rId25"/>
                     <a:stretch>
                       <a:fillRect/>
                     </a:stretch>
@@ -2014,7 +2436,7 @@
                     <pic:cNvPicPr/>
                   </pic:nvPicPr>
                   <pic:blipFill>
-                    <a:blip r:embed="rId24"/>
+                    <a:blip r:embed="rId26"/>
                     <a:stretch>
                       <a:fillRect/>
                     </a:stretch>
@@ -2052,8 +2474,13 @@
       <w:r>
         <w:t xml:space="preserve">in the app – If the ‘Show in navigation’ option is left selected, it will also add it to the navigation as a </w:t>
       </w:r>
-      <w:r>
-        <w:t>top level element.</w:t>
+      <w:proofErr w:type="gramStart"/>
+      <w:r>
+        <w:t>top level</w:t>
+      </w:r>
+      <w:proofErr w:type="gramEnd"/>
+      <w:r>
+        <w:t xml:space="preserve"> element.</w:t>
       </w:r>
       <w:r>
         <w:br/>
@@ -2079,7 +2506,7 @@
                     <pic:cNvPicPr/>
                   </pic:nvPicPr>
                   <pic:blipFill>
-                    <a:blip r:embed="rId25"/>
+                    <a:blip r:embed="rId27"/>
                     <a:stretch>
                       <a:fillRect/>
                     </a:stretch>
@@ -2136,7 +2563,7 @@
                     <pic:cNvPicPr/>
                   </pic:nvPicPr>
                   <pic:blipFill>
-                    <a:blip r:embed="rId26"/>
+                    <a:blip r:embed="rId28"/>
                     <a:stretch>
                       <a:fillRect/>
                     </a:stretch>
@@ -2158,7 +2585,7 @@
       </w:r>
     </w:p>
     <w:sectPr>
-      <w:footerReference w:type="default" r:id="rId27"/>
+      <w:footerReference w:type="default" r:id="rId29"/>
       <w:pgSz w:w="12240" w:h="15840"/>
       <w:pgMar w:top="1440" w:right="1440" w:bottom="1440" w:left="1440" w:header="720" w:footer="720" w:gutter="0"/>
       <w:cols w:space="720"/>
@@ -2203,6 +2630,7 @@
         <w:docPartUnique/>
       </w:docPartObj>
     </w:sdtPr>
+    <w:sdtEndPr/>
     <w:sdtContent>
       <w:sdt>
         <w:sdtPr>
@@ -2212,6 +2640,7 @@
             <w:docPartUnique/>
           </w:docPartObj>
         </w:sdtPr>
+        <w:sdtEndPr/>
         <w:sdtContent>
           <w:p>
             <w:pPr>

</xml_diff>